<commit_message>
Checkpoint commit as of 2020-10-01-19-12-26.
</commit_message>
<xml_diff>
--- a/sample_data/template.docx
+++ b/sample_data/template.docx
@@ -1,7 +1,29 @@
 
 <file path=word/document.xml><?xml version="1.0" encoding="utf-8"?>
-<w:document xmlns:wpc="http://schemas.microsoft.com/office/word/2010/wordprocessingCanvas" xmlns:mc="http://schemas.openxmlformats.org/markup-compatibility/2006" xmlns:o="urn:schemas-microsoft-com:office:office" xmlns:r="http://schemas.openxmlformats.org/officeDocument/2006/relationships" xmlns:m="http://schemas.openxmlformats.org/officeDocument/2006/math" xmlns:v="urn:schemas-microsoft-com:vml" xmlns:wp14="http://schemas.microsoft.com/office/word/2010/wordprocessingDrawing" xmlns:wp="http://schemas.openxmlformats.org/drawingml/2006/wordprocessingDrawing" xmlns:w10="urn:schemas-microsoft-com:office:word" xmlns:w="http://schemas.openxmlformats.org/wordprocessingml/2006/main" xmlns:w14="http://schemas.microsoft.com/office/word/2010/wordml" xmlns:w15="http://schemas.microsoft.com/office/word/2012/wordml" xmlns:wpg="http://schemas.microsoft.com/office/word/2010/wordprocessingGroup" xmlns:wpi="http://schemas.microsoft.com/office/word/2010/wordprocessingInk" xmlns:wne="http://schemas.microsoft.com/office/word/2006/wordml" xmlns:wps="http://schemas.microsoft.com/office/word/2010/wordprocessingShape" mc:Ignorable="w14 w15 wp14">
+<w:document xmlns:wpc="http://schemas.microsoft.com/office/word/2010/wordprocessingCanvas" xmlns:cx="http://schemas.microsoft.com/office/drawing/2014/chartex" xmlns:cx1="http://schemas.microsoft.com/office/drawing/2015/9/8/chartex" xmlns:cx2="http://schemas.microsoft.com/office/drawing/2015/10/21/chartex" xmlns:cx3="http://schemas.microsoft.com/office/drawing/2016/5/9/chartex" xmlns:cx4="http://schemas.microsoft.com/office/drawing/2016/5/10/chartex" xmlns:cx5="http://schemas.microsoft.com/office/drawing/2016/5/11/chartex" xmlns:cx6="http://schemas.microsoft.com/office/drawing/2016/5/12/chartex" xmlns:cx7="http://schemas.microsoft.com/office/drawing/2016/5/13/chartex" xmlns:cx8="http://schemas.microsoft.com/office/drawing/2016/5/14/chartex" xmlns:mc="http://schemas.openxmlformats.org/markup-compatibility/2006" xmlns:aink="http://schemas.microsoft.com/office/drawing/2016/ink" xmlns:am3d="http://schemas.microsoft.com/office/drawing/2017/model3d" xmlns:o="urn:schemas-microsoft-com:office:office" xmlns:r="http://schemas.openxmlformats.org/officeDocument/2006/relationships" xmlns:m="http://schemas.openxmlformats.org/officeDocument/2006/math" xmlns:v="urn:schemas-microsoft-com:vml" xmlns:wp14="http://schemas.microsoft.com/office/word/2010/wordprocessingDrawing" xmlns:wp="http://schemas.openxmlformats.org/drawingml/2006/wordprocessingDrawing" xmlns:w10="urn:schemas-microsoft-com:office:word" xmlns:w="http://schemas.openxmlformats.org/wordprocessingml/2006/main" xmlns:w14="http://schemas.microsoft.com/office/word/2010/wordml" xmlns:w15="http://schemas.microsoft.com/office/word/2012/wordml" xmlns:w16cid="http://schemas.microsoft.com/office/word/2016/wordml/cid" xmlns:w16se="http://schemas.microsoft.com/office/word/2015/wordml/symex" xmlns:wpg="http://schemas.microsoft.com/office/word/2010/wordprocessingGroup" xmlns:wpi="http://schemas.microsoft.com/office/word/2010/wordprocessingInk" xmlns:wne="http://schemas.microsoft.com/office/word/2006/wordml" xmlns:wps="http://schemas.microsoft.com/office/word/2010/wordprocessingShape" mc:Ignorable="w14 w15 w16se w16cid wp14">
   <w:body>
+    <w:p>
+      <w:pPr>
+        <w:pStyle w:val="Bold-K-Zeile"/>
+        <w:framePr w:h="2722" w:hRule="exact" w:wrap="around" w:x="8001" w:y="2553"/>
+        <w:rPr>
+          <w:rStyle w:val="Fett"/>
+          <w:rFonts w:ascii="Akzidenz-Grotesk Std Regular" w:hAnsi="Akzidenz-Grotesk Std Regular"/>
+          <w:b/>
+          <w:sz w:val="16"/>
+        </w:rPr>
+      </w:pPr>
+      <w:bookmarkStart w:id="0" w:name="_Hlk525917252"/>
+      <w:r>
+        <w:rPr>
+          <w:rStyle w:val="Fett"/>
+          <w:rFonts w:ascii="Akzidenz-Grotesk Std Regular" w:hAnsi="Akzidenz-Grotesk Std Regular"/>
+          <w:b/>
+          <w:sz w:val="16"/>
+        </w:rPr>
+        <w:t>My Company</w:t>
+      </w:r>
+    </w:p>
     <w:p>
       <w:pPr>
         <w:pStyle w:val="Bold-K-Zeile"/>
@@ -13,25 +35,8 @@
           <w:highlight w:val="yellow"/>
         </w:rPr>
       </w:pPr>
-      <w:bookmarkStart w:id="0" w:name="_Hlk525917252"/>
-      <w:r>
-        <w:rPr>
-          <w:rStyle w:val="Fett"/>
-          <w:rFonts w:ascii="Akzidenz-Grotesk Std Regular" w:hAnsi="Akzidenz-Grotesk Std Regular"/>
-          <w:b/>
-          <w:sz w:val="16"/>
-        </w:rPr>
-        <w:t>mbits imaging GmbH</w:t>
-      </w:r>
-      <w:r>
-        <w:rPr>
-          <w:rStyle w:val="Fett"/>
-          <w:rFonts w:ascii="Akzidenz-Grotesk Std Regular" w:hAnsi="Akzidenz-Grotesk Std Regular"/>
-          <w:b/>
-          <w:sz w:val="16"/>
-        </w:rPr>
-        <w:br/>
-      </w:r>
+      <w:bookmarkStart w:id="1" w:name="_GoBack"/>
+      <w:bookmarkEnd w:id="1"/>
     </w:p>
     <w:p>
       <w:pPr>
@@ -172,8 +177,8 @@
           <w:rFonts w:ascii="Akzidenz-Grotesk Std Light" w:hAnsi="Akzidenz-Grotesk Std Light"/>
         </w:rPr>
       </w:pPr>
-      <w:bookmarkStart w:id="1" w:name="_Hlk525917101"/>
-      <w:bookmarkStart w:id="2" w:name="_Hlk525917144"/>
+      <w:bookmarkStart w:id="2" w:name="_Hlk525917101"/>
+      <w:bookmarkStart w:id="3" w:name="_Hlk525917144"/>
       <w:r>
         <w:rPr>
           <w:rFonts w:ascii="Akzidenz-Grotesk Std Light" w:hAnsi="Akzidenz-Grotesk Std Light"/>
@@ -194,8 +199,8 @@
         </w:rPr>
       </w:pPr>
     </w:p>
-    <w:bookmarkEnd w:id="1"/>
     <w:bookmarkEnd w:id="2"/>
+    <w:bookmarkEnd w:id="3"/>
     <w:p>
       <w:pPr>
         <w:framePr w:w="5103" w:h="2438" w:hRule="exact" w:wrap="around" w:vAnchor="page" w:hAnchor="page" w:x="1107" w:y="2553" w:anchorLock="1"/>
@@ -427,7 +432,7 @@
 </file>
 
 <file path=word/endnotes.xml><?xml version="1.0" encoding="utf-8"?>
-<w:endnotes xmlns:wpc="http://schemas.microsoft.com/office/word/2010/wordprocessingCanvas" xmlns:mc="http://schemas.openxmlformats.org/markup-compatibility/2006" xmlns:o="urn:schemas-microsoft-com:office:office" xmlns:r="http://schemas.openxmlformats.org/officeDocument/2006/relationships" xmlns:m="http://schemas.openxmlformats.org/officeDocument/2006/math" xmlns:v="urn:schemas-microsoft-com:vml" xmlns:wp14="http://schemas.microsoft.com/office/word/2010/wordprocessingDrawing" xmlns:wp="http://schemas.openxmlformats.org/drawingml/2006/wordprocessingDrawing" xmlns:w10="urn:schemas-microsoft-com:office:word" xmlns:w="http://schemas.openxmlformats.org/wordprocessingml/2006/main" xmlns:w14="http://schemas.microsoft.com/office/word/2010/wordml" xmlns:w15="http://schemas.microsoft.com/office/word/2012/wordml" xmlns:wpg="http://schemas.microsoft.com/office/word/2010/wordprocessingGroup" xmlns:wpi="http://schemas.microsoft.com/office/word/2010/wordprocessingInk" xmlns:wne="http://schemas.microsoft.com/office/word/2006/wordml" xmlns:wps="http://schemas.microsoft.com/office/word/2010/wordprocessingShape" mc:Ignorable="w14 w15 wp14">
+<w:endnotes xmlns:wpc="http://schemas.microsoft.com/office/word/2010/wordprocessingCanvas" xmlns:cx="http://schemas.microsoft.com/office/drawing/2014/chartex" xmlns:cx1="http://schemas.microsoft.com/office/drawing/2015/9/8/chartex" xmlns:cx2="http://schemas.microsoft.com/office/drawing/2015/10/21/chartex" xmlns:cx3="http://schemas.microsoft.com/office/drawing/2016/5/9/chartex" xmlns:cx4="http://schemas.microsoft.com/office/drawing/2016/5/10/chartex" xmlns:cx5="http://schemas.microsoft.com/office/drawing/2016/5/11/chartex" xmlns:cx6="http://schemas.microsoft.com/office/drawing/2016/5/12/chartex" xmlns:cx7="http://schemas.microsoft.com/office/drawing/2016/5/13/chartex" xmlns:cx8="http://schemas.microsoft.com/office/drawing/2016/5/14/chartex" xmlns:mc="http://schemas.openxmlformats.org/markup-compatibility/2006" xmlns:aink="http://schemas.microsoft.com/office/drawing/2016/ink" xmlns:am3d="http://schemas.microsoft.com/office/drawing/2017/model3d" xmlns:o="urn:schemas-microsoft-com:office:office" xmlns:r="http://schemas.openxmlformats.org/officeDocument/2006/relationships" xmlns:m="http://schemas.openxmlformats.org/officeDocument/2006/math" xmlns:v="urn:schemas-microsoft-com:vml" xmlns:wp14="http://schemas.microsoft.com/office/word/2010/wordprocessingDrawing" xmlns:wp="http://schemas.openxmlformats.org/drawingml/2006/wordprocessingDrawing" xmlns:w10="urn:schemas-microsoft-com:office:word" xmlns:w="http://schemas.openxmlformats.org/wordprocessingml/2006/main" xmlns:w14="http://schemas.microsoft.com/office/word/2010/wordml" xmlns:w15="http://schemas.microsoft.com/office/word/2012/wordml" xmlns:w16cid="http://schemas.microsoft.com/office/word/2016/wordml/cid" xmlns:w16se="http://schemas.microsoft.com/office/word/2015/wordml/symex" xmlns:wpg="http://schemas.microsoft.com/office/word/2010/wordprocessingGroup" xmlns:wpi="http://schemas.microsoft.com/office/word/2010/wordprocessingInk" xmlns:wne="http://schemas.microsoft.com/office/word/2006/wordml" xmlns:wps="http://schemas.microsoft.com/office/word/2010/wordprocessingShape" mc:Ignorable="w14 w15 w16se w16cid wp14">
   <w:endnote w:type="separator" w:id="-1">
     <w:p>
       <w:pPr>
@@ -459,7 +464,7 @@
 </file>
 
 <file path=word/footer1.xml><?xml version="1.0" encoding="utf-8"?>
-<w:ftr xmlns:wpc="http://schemas.microsoft.com/office/word/2010/wordprocessingCanvas" xmlns:mc="http://schemas.openxmlformats.org/markup-compatibility/2006" xmlns:o="urn:schemas-microsoft-com:office:office" xmlns:r="http://schemas.openxmlformats.org/officeDocument/2006/relationships" xmlns:m="http://schemas.openxmlformats.org/officeDocument/2006/math" xmlns:v="urn:schemas-microsoft-com:vml" xmlns:wp14="http://schemas.microsoft.com/office/word/2010/wordprocessingDrawing" xmlns:wp="http://schemas.openxmlformats.org/drawingml/2006/wordprocessingDrawing" xmlns:w10="urn:schemas-microsoft-com:office:word" xmlns:w="http://schemas.openxmlformats.org/wordprocessingml/2006/main" xmlns:w14="http://schemas.microsoft.com/office/word/2010/wordml" xmlns:w15="http://schemas.microsoft.com/office/word/2012/wordml" xmlns:wpg="http://schemas.microsoft.com/office/word/2010/wordprocessingGroup" xmlns:wpi="http://schemas.microsoft.com/office/word/2010/wordprocessingInk" xmlns:wne="http://schemas.microsoft.com/office/word/2006/wordml" xmlns:wps="http://schemas.microsoft.com/office/word/2010/wordprocessingShape" mc:Ignorable="w14 w15 wp14">
+<w:ftr xmlns:wpc="http://schemas.microsoft.com/office/word/2010/wordprocessingCanvas" xmlns:cx="http://schemas.microsoft.com/office/drawing/2014/chartex" xmlns:cx1="http://schemas.microsoft.com/office/drawing/2015/9/8/chartex" xmlns:cx2="http://schemas.microsoft.com/office/drawing/2015/10/21/chartex" xmlns:cx3="http://schemas.microsoft.com/office/drawing/2016/5/9/chartex" xmlns:cx4="http://schemas.microsoft.com/office/drawing/2016/5/10/chartex" xmlns:cx5="http://schemas.microsoft.com/office/drawing/2016/5/11/chartex" xmlns:cx6="http://schemas.microsoft.com/office/drawing/2016/5/12/chartex" xmlns:cx7="http://schemas.microsoft.com/office/drawing/2016/5/13/chartex" xmlns:cx8="http://schemas.microsoft.com/office/drawing/2016/5/14/chartex" xmlns:mc="http://schemas.openxmlformats.org/markup-compatibility/2006" xmlns:aink="http://schemas.microsoft.com/office/drawing/2016/ink" xmlns:am3d="http://schemas.microsoft.com/office/drawing/2017/model3d" xmlns:o="urn:schemas-microsoft-com:office:office" xmlns:r="http://schemas.openxmlformats.org/officeDocument/2006/relationships" xmlns:m="http://schemas.openxmlformats.org/officeDocument/2006/math" xmlns:v="urn:schemas-microsoft-com:vml" xmlns:wp14="http://schemas.microsoft.com/office/word/2010/wordprocessingDrawing" xmlns:wp="http://schemas.openxmlformats.org/drawingml/2006/wordprocessingDrawing" xmlns:w10="urn:schemas-microsoft-com:office:word" xmlns:w="http://schemas.openxmlformats.org/wordprocessingml/2006/main" xmlns:w14="http://schemas.microsoft.com/office/word/2010/wordml" xmlns:w15="http://schemas.microsoft.com/office/word/2012/wordml" xmlns:w16cid="http://schemas.microsoft.com/office/word/2016/wordml/cid" xmlns:w16se="http://schemas.microsoft.com/office/word/2015/wordml/symex" xmlns:wpg="http://schemas.microsoft.com/office/word/2010/wordprocessingGroup" xmlns:wpi="http://schemas.microsoft.com/office/word/2010/wordprocessingInk" xmlns:wne="http://schemas.microsoft.com/office/word/2006/wordml" xmlns:wps="http://schemas.microsoft.com/office/word/2010/wordprocessingShape" mc:Ignorable="w14 w15 w16se w16cid wp14">
   <w:p>
     <w:pPr>
       <w:pStyle w:val="Fuzeile"/>
@@ -469,7 +474,7 @@
 </file>
 
 <file path=word/footer2.xml><?xml version="1.0" encoding="utf-8"?>
-<w:ftr xmlns:wpc="http://schemas.microsoft.com/office/word/2010/wordprocessingCanvas" xmlns:mc="http://schemas.openxmlformats.org/markup-compatibility/2006" xmlns:o="urn:schemas-microsoft-com:office:office" xmlns:r="http://schemas.openxmlformats.org/officeDocument/2006/relationships" xmlns:m="http://schemas.openxmlformats.org/officeDocument/2006/math" xmlns:v="urn:schemas-microsoft-com:vml" xmlns:wp14="http://schemas.microsoft.com/office/word/2010/wordprocessingDrawing" xmlns:wp="http://schemas.openxmlformats.org/drawingml/2006/wordprocessingDrawing" xmlns:w10="urn:schemas-microsoft-com:office:word" xmlns:w="http://schemas.openxmlformats.org/wordprocessingml/2006/main" xmlns:w14="http://schemas.microsoft.com/office/word/2010/wordml" xmlns:w15="http://schemas.microsoft.com/office/word/2012/wordml" xmlns:wpg="http://schemas.microsoft.com/office/word/2010/wordprocessingGroup" xmlns:wpi="http://schemas.microsoft.com/office/word/2010/wordprocessingInk" xmlns:wne="http://schemas.microsoft.com/office/word/2006/wordml" xmlns:wps="http://schemas.microsoft.com/office/word/2010/wordprocessingShape" mc:Ignorable="w14 w15 wp14">
+<w:ftr xmlns:wpc="http://schemas.microsoft.com/office/word/2010/wordprocessingCanvas" xmlns:cx="http://schemas.microsoft.com/office/drawing/2014/chartex" xmlns:cx1="http://schemas.microsoft.com/office/drawing/2015/9/8/chartex" xmlns:cx2="http://schemas.microsoft.com/office/drawing/2015/10/21/chartex" xmlns:cx3="http://schemas.microsoft.com/office/drawing/2016/5/9/chartex" xmlns:cx4="http://schemas.microsoft.com/office/drawing/2016/5/10/chartex" xmlns:cx5="http://schemas.microsoft.com/office/drawing/2016/5/11/chartex" xmlns:cx6="http://schemas.microsoft.com/office/drawing/2016/5/12/chartex" xmlns:cx7="http://schemas.microsoft.com/office/drawing/2016/5/13/chartex" xmlns:cx8="http://schemas.microsoft.com/office/drawing/2016/5/14/chartex" xmlns:mc="http://schemas.openxmlformats.org/markup-compatibility/2006" xmlns:aink="http://schemas.microsoft.com/office/drawing/2016/ink" xmlns:am3d="http://schemas.microsoft.com/office/drawing/2017/model3d" xmlns:o="urn:schemas-microsoft-com:office:office" xmlns:r="http://schemas.openxmlformats.org/officeDocument/2006/relationships" xmlns:m="http://schemas.openxmlformats.org/officeDocument/2006/math" xmlns:v="urn:schemas-microsoft-com:vml" xmlns:wp14="http://schemas.microsoft.com/office/word/2010/wordprocessingDrawing" xmlns:wp="http://schemas.openxmlformats.org/drawingml/2006/wordprocessingDrawing" xmlns:w10="urn:schemas-microsoft-com:office:word" xmlns:w="http://schemas.openxmlformats.org/wordprocessingml/2006/main" xmlns:w14="http://schemas.microsoft.com/office/word/2010/wordml" xmlns:w15="http://schemas.microsoft.com/office/word/2012/wordml" xmlns:w16cid="http://schemas.microsoft.com/office/word/2016/wordml/cid" xmlns:w16se="http://schemas.microsoft.com/office/word/2015/wordml/symex" xmlns:wpg="http://schemas.microsoft.com/office/word/2010/wordprocessingGroup" xmlns:wpi="http://schemas.microsoft.com/office/word/2010/wordprocessingInk" xmlns:wne="http://schemas.microsoft.com/office/word/2006/wordml" xmlns:wps="http://schemas.microsoft.com/office/word/2010/wordprocessingShape" mc:Ignorable="w14 w15 w16se w16cid wp14">
   <w:tbl>
     <w:tblPr>
       <w:tblStyle w:val="Tabellenraster"/>
@@ -941,7 +946,7 @@
 </file>
 
 <file path=word/footer3.xml><?xml version="1.0" encoding="utf-8"?>
-<w:ftr xmlns:wpc="http://schemas.microsoft.com/office/word/2010/wordprocessingCanvas" xmlns:mc="http://schemas.openxmlformats.org/markup-compatibility/2006" xmlns:o="urn:schemas-microsoft-com:office:office" xmlns:r="http://schemas.openxmlformats.org/officeDocument/2006/relationships" xmlns:m="http://schemas.openxmlformats.org/officeDocument/2006/math" xmlns:v="urn:schemas-microsoft-com:vml" xmlns:wp14="http://schemas.microsoft.com/office/word/2010/wordprocessingDrawing" xmlns:wp="http://schemas.openxmlformats.org/drawingml/2006/wordprocessingDrawing" xmlns:w10="urn:schemas-microsoft-com:office:word" xmlns:w="http://schemas.openxmlformats.org/wordprocessingml/2006/main" xmlns:w14="http://schemas.microsoft.com/office/word/2010/wordml" xmlns:w15="http://schemas.microsoft.com/office/word/2012/wordml" xmlns:wpg="http://schemas.microsoft.com/office/word/2010/wordprocessingGroup" xmlns:wpi="http://schemas.microsoft.com/office/word/2010/wordprocessingInk" xmlns:wne="http://schemas.microsoft.com/office/word/2006/wordml" xmlns:wps="http://schemas.microsoft.com/office/word/2010/wordprocessingShape" mc:Ignorable="w14 w15 wp14">
+<w:ftr xmlns:wpc="http://schemas.microsoft.com/office/word/2010/wordprocessingCanvas" xmlns:cx="http://schemas.microsoft.com/office/drawing/2014/chartex" xmlns:cx1="http://schemas.microsoft.com/office/drawing/2015/9/8/chartex" xmlns:cx2="http://schemas.microsoft.com/office/drawing/2015/10/21/chartex" xmlns:cx3="http://schemas.microsoft.com/office/drawing/2016/5/9/chartex" xmlns:cx4="http://schemas.microsoft.com/office/drawing/2016/5/10/chartex" xmlns:cx5="http://schemas.microsoft.com/office/drawing/2016/5/11/chartex" xmlns:cx6="http://schemas.microsoft.com/office/drawing/2016/5/12/chartex" xmlns:cx7="http://schemas.microsoft.com/office/drawing/2016/5/13/chartex" xmlns:cx8="http://schemas.microsoft.com/office/drawing/2016/5/14/chartex" xmlns:mc="http://schemas.openxmlformats.org/markup-compatibility/2006" xmlns:aink="http://schemas.microsoft.com/office/drawing/2016/ink" xmlns:am3d="http://schemas.microsoft.com/office/drawing/2017/model3d" xmlns:o="urn:schemas-microsoft-com:office:office" xmlns:r="http://schemas.openxmlformats.org/officeDocument/2006/relationships" xmlns:m="http://schemas.openxmlformats.org/officeDocument/2006/math" xmlns:v="urn:schemas-microsoft-com:vml" xmlns:wp14="http://schemas.microsoft.com/office/word/2010/wordprocessingDrawing" xmlns:wp="http://schemas.openxmlformats.org/drawingml/2006/wordprocessingDrawing" xmlns:w10="urn:schemas-microsoft-com:office:word" xmlns:w="http://schemas.openxmlformats.org/wordprocessingml/2006/main" xmlns:w14="http://schemas.microsoft.com/office/word/2010/wordml" xmlns:w15="http://schemas.microsoft.com/office/word/2012/wordml" xmlns:w16cid="http://schemas.microsoft.com/office/word/2016/wordml/cid" xmlns:w16se="http://schemas.microsoft.com/office/word/2015/wordml/symex" xmlns:wpg="http://schemas.microsoft.com/office/word/2010/wordprocessingGroup" xmlns:wpi="http://schemas.microsoft.com/office/word/2010/wordprocessingInk" xmlns:wne="http://schemas.microsoft.com/office/word/2006/wordml" xmlns:wps="http://schemas.microsoft.com/office/word/2010/wordprocessingShape" mc:Ignorable="w14 w15 w16se w16cid wp14">
   <w:tbl>
     <w:tblPr>
       <w:tblStyle w:val="Tabellenraster"/>
@@ -1029,19 +1034,8 @@
               <w:sz w:val="14"/>
               <w:szCs w:val="16"/>
             </w:rPr>
-            <w:t xml:space="preserve">Foot </w:t>
+            <w:t>Foot note</w:t>
           </w:r>
-          <w:proofErr w:type="spellStart"/>
-          <w:r>
-            <w:rPr>
-              <w:rFonts w:ascii="Akzidenz-Grotesk Std Light" w:hAnsi="Akzidenz-Grotesk Std Light" w:cs="Arial"/>
-              <w:color w:val="4D4D4D"/>
-              <w:sz w:val="14"/>
-              <w:szCs w:val="16"/>
-            </w:rPr>
-            <w:t>note</w:t>
-          </w:r>
-          <w:proofErr w:type="spellEnd"/>
         </w:p>
       </w:tc>
       <w:tc>
@@ -1093,14 +1087,12 @@
         <w:szCs w:val="6"/>
       </w:rPr>
     </w:pPr>
-    <w:bookmarkStart w:id="3" w:name="_GoBack"/>
-    <w:bookmarkEnd w:id="3"/>
   </w:p>
 </w:ftr>
 </file>
 
 <file path=word/footnotes.xml><?xml version="1.0" encoding="utf-8"?>
-<w:footnotes xmlns:wpc="http://schemas.microsoft.com/office/word/2010/wordprocessingCanvas" xmlns:mc="http://schemas.openxmlformats.org/markup-compatibility/2006" xmlns:o="urn:schemas-microsoft-com:office:office" xmlns:r="http://schemas.openxmlformats.org/officeDocument/2006/relationships" xmlns:m="http://schemas.openxmlformats.org/officeDocument/2006/math" xmlns:v="urn:schemas-microsoft-com:vml" xmlns:wp14="http://schemas.microsoft.com/office/word/2010/wordprocessingDrawing" xmlns:wp="http://schemas.openxmlformats.org/drawingml/2006/wordprocessingDrawing" xmlns:w10="urn:schemas-microsoft-com:office:word" xmlns:w="http://schemas.openxmlformats.org/wordprocessingml/2006/main" xmlns:w14="http://schemas.microsoft.com/office/word/2010/wordml" xmlns:w15="http://schemas.microsoft.com/office/word/2012/wordml" xmlns:wpg="http://schemas.microsoft.com/office/word/2010/wordprocessingGroup" xmlns:wpi="http://schemas.microsoft.com/office/word/2010/wordprocessingInk" xmlns:wne="http://schemas.microsoft.com/office/word/2006/wordml" xmlns:wps="http://schemas.microsoft.com/office/word/2010/wordprocessingShape" mc:Ignorable="w14 w15 wp14">
+<w:footnotes xmlns:wpc="http://schemas.microsoft.com/office/word/2010/wordprocessingCanvas" xmlns:cx="http://schemas.microsoft.com/office/drawing/2014/chartex" xmlns:cx1="http://schemas.microsoft.com/office/drawing/2015/9/8/chartex" xmlns:cx2="http://schemas.microsoft.com/office/drawing/2015/10/21/chartex" xmlns:cx3="http://schemas.microsoft.com/office/drawing/2016/5/9/chartex" xmlns:cx4="http://schemas.microsoft.com/office/drawing/2016/5/10/chartex" xmlns:cx5="http://schemas.microsoft.com/office/drawing/2016/5/11/chartex" xmlns:cx6="http://schemas.microsoft.com/office/drawing/2016/5/12/chartex" xmlns:cx7="http://schemas.microsoft.com/office/drawing/2016/5/13/chartex" xmlns:cx8="http://schemas.microsoft.com/office/drawing/2016/5/14/chartex" xmlns:mc="http://schemas.openxmlformats.org/markup-compatibility/2006" xmlns:aink="http://schemas.microsoft.com/office/drawing/2016/ink" xmlns:am3d="http://schemas.microsoft.com/office/drawing/2017/model3d" xmlns:o="urn:schemas-microsoft-com:office:office" xmlns:r="http://schemas.openxmlformats.org/officeDocument/2006/relationships" xmlns:m="http://schemas.openxmlformats.org/officeDocument/2006/math" xmlns:v="urn:schemas-microsoft-com:vml" xmlns:wp14="http://schemas.microsoft.com/office/word/2010/wordprocessingDrawing" xmlns:wp="http://schemas.openxmlformats.org/drawingml/2006/wordprocessingDrawing" xmlns:w10="urn:schemas-microsoft-com:office:word" xmlns:w="http://schemas.openxmlformats.org/wordprocessingml/2006/main" xmlns:w14="http://schemas.microsoft.com/office/word/2010/wordml" xmlns:w15="http://schemas.microsoft.com/office/word/2012/wordml" xmlns:w16cid="http://schemas.microsoft.com/office/word/2016/wordml/cid" xmlns:w16se="http://schemas.microsoft.com/office/word/2015/wordml/symex" xmlns:wpg="http://schemas.microsoft.com/office/word/2010/wordprocessingGroup" xmlns:wpi="http://schemas.microsoft.com/office/word/2010/wordprocessingInk" xmlns:wne="http://schemas.microsoft.com/office/word/2006/wordml" xmlns:wps="http://schemas.microsoft.com/office/word/2010/wordprocessingShape" mc:Ignorable="w14 w15 w16se w16cid wp14">
   <w:footnote w:type="separator" w:id="-1">
     <w:p>
       <w:pPr>
@@ -1132,7 +1124,7 @@
 </file>
 
 <file path=word/header1.xml><?xml version="1.0" encoding="utf-8"?>
-<w:hdr xmlns:wpc="http://schemas.microsoft.com/office/word/2010/wordprocessingCanvas" xmlns:mc="http://schemas.openxmlformats.org/markup-compatibility/2006" xmlns:o="urn:schemas-microsoft-com:office:office" xmlns:r="http://schemas.openxmlformats.org/officeDocument/2006/relationships" xmlns:m="http://schemas.openxmlformats.org/officeDocument/2006/math" xmlns:v="urn:schemas-microsoft-com:vml" xmlns:wp14="http://schemas.microsoft.com/office/word/2010/wordprocessingDrawing" xmlns:wp="http://schemas.openxmlformats.org/drawingml/2006/wordprocessingDrawing" xmlns:w10="urn:schemas-microsoft-com:office:word" xmlns:w="http://schemas.openxmlformats.org/wordprocessingml/2006/main" xmlns:w14="http://schemas.microsoft.com/office/word/2010/wordml" xmlns:w15="http://schemas.microsoft.com/office/word/2012/wordml" xmlns:wpg="http://schemas.microsoft.com/office/word/2010/wordprocessingGroup" xmlns:wpi="http://schemas.microsoft.com/office/word/2010/wordprocessingInk" xmlns:wne="http://schemas.microsoft.com/office/word/2006/wordml" xmlns:wps="http://schemas.microsoft.com/office/word/2010/wordprocessingShape" mc:Ignorable="w14 w15 wp14">
+<w:hdr xmlns:wpc="http://schemas.microsoft.com/office/word/2010/wordprocessingCanvas" xmlns:cx="http://schemas.microsoft.com/office/drawing/2014/chartex" xmlns:cx1="http://schemas.microsoft.com/office/drawing/2015/9/8/chartex" xmlns:cx2="http://schemas.microsoft.com/office/drawing/2015/10/21/chartex" xmlns:cx3="http://schemas.microsoft.com/office/drawing/2016/5/9/chartex" xmlns:cx4="http://schemas.microsoft.com/office/drawing/2016/5/10/chartex" xmlns:cx5="http://schemas.microsoft.com/office/drawing/2016/5/11/chartex" xmlns:cx6="http://schemas.microsoft.com/office/drawing/2016/5/12/chartex" xmlns:cx7="http://schemas.microsoft.com/office/drawing/2016/5/13/chartex" xmlns:cx8="http://schemas.microsoft.com/office/drawing/2016/5/14/chartex" xmlns:mc="http://schemas.openxmlformats.org/markup-compatibility/2006" xmlns:aink="http://schemas.microsoft.com/office/drawing/2016/ink" xmlns:am3d="http://schemas.microsoft.com/office/drawing/2017/model3d" xmlns:o="urn:schemas-microsoft-com:office:office" xmlns:r="http://schemas.openxmlformats.org/officeDocument/2006/relationships" xmlns:m="http://schemas.openxmlformats.org/officeDocument/2006/math" xmlns:v="urn:schemas-microsoft-com:vml" xmlns:wp14="http://schemas.microsoft.com/office/word/2010/wordprocessingDrawing" xmlns:wp="http://schemas.openxmlformats.org/drawingml/2006/wordprocessingDrawing" xmlns:w10="urn:schemas-microsoft-com:office:word" xmlns:w="http://schemas.openxmlformats.org/wordprocessingml/2006/main" xmlns:w14="http://schemas.microsoft.com/office/word/2010/wordml" xmlns:w15="http://schemas.microsoft.com/office/word/2012/wordml" xmlns:w16cid="http://schemas.microsoft.com/office/word/2016/wordml/cid" xmlns:w16se="http://schemas.microsoft.com/office/word/2015/wordml/symex" xmlns:wpg="http://schemas.microsoft.com/office/word/2010/wordprocessingGroup" xmlns:wpi="http://schemas.microsoft.com/office/word/2010/wordprocessingInk" xmlns:wne="http://schemas.microsoft.com/office/word/2006/wordml" xmlns:wps="http://schemas.microsoft.com/office/word/2010/wordprocessingShape" mc:Ignorable="w14 w15 w16se w16cid wp14">
   <w:p>
     <w:pPr>
       <w:pStyle w:val="Kopfzeile"/>
@@ -1142,7 +1134,7 @@
 </file>
 
 <file path=word/header2.xml><?xml version="1.0" encoding="utf-8"?>
-<w:hdr xmlns:wpc="http://schemas.microsoft.com/office/word/2010/wordprocessingCanvas" xmlns:mc="http://schemas.openxmlformats.org/markup-compatibility/2006" xmlns:o="urn:schemas-microsoft-com:office:office" xmlns:r="http://schemas.openxmlformats.org/officeDocument/2006/relationships" xmlns:m="http://schemas.openxmlformats.org/officeDocument/2006/math" xmlns:v="urn:schemas-microsoft-com:vml" xmlns:wp14="http://schemas.microsoft.com/office/word/2010/wordprocessingDrawing" xmlns:wp="http://schemas.openxmlformats.org/drawingml/2006/wordprocessingDrawing" xmlns:w10="urn:schemas-microsoft-com:office:word" xmlns:w="http://schemas.openxmlformats.org/wordprocessingml/2006/main" xmlns:w14="http://schemas.microsoft.com/office/word/2010/wordml" xmlns:w15="http://schemas.microsoft.com/office/word/2012/wordml" xmlns:wpg="http://schemas.microsoft.com/office/word/2010/wordprocessingGroup" xmlns:wpi="http://schemas.microsoft.com/office/word/2010/wordprocessingInk" xmlns:wne="http://schemas.microsoft.com/office/word/2006/wordml" xmlns:wps="http://schemas.microsoft.com/office/word/2010/wordprocessingShape" mc:Ignorable="w14 w15 wp14">
+<w:hdr xmlns:wpc="http://schemas.microsoft.com/office/word/2010/wordprocessingCanvas" xmlns:cx="http://schemas.microsoft.com/office/drawing/2014/chartex" xmlns:cx1="http://schemas.microsoft.com/office/drawing/2015/9/8/chartex" xmlns:cx2="http://schemas.microsoft.com/office/drawing/2015/10/21/chartex" xmlns:cx3="http://schemas.microsoft.com/office/drawing/2016/5/9/chartex" xmlns:cx4="http://schemas.microsoft.com/office/drawing/2016/5/10/chartex" xmlns:cx5="http://schemas.microsoft.com/office/drawing/2016/5/11/chartex" xmlns:cx6="http://schemas.microsoft.com/office/drawing/2016/5/12/chartex" xmlns:cx7="http://schemas.microsoft.com/office/drawing/2016/5/13/chartex" xmlns:cx8="http://schemas.microsoft.com/office/drawing/2016/5/14/chartex" xmlns:mc="http://schemas.openxmlformats.org/markup-compatibility/2006" xmlns:aink="http://schemas.microsoft.com/office/drawing/2016/ink" xmlns:am3d="http://schemas.microsoft.com/office/drawing/2017/model3d" xmlns:o="urn:schemas-microsoft-com:office:office" xmlns:r="http://schemas.openxmlformats.org/officeDocument/2006/relationships" xmlns:m="http://schemas.openxmlformats.org/officeDocument/2006/math" xmlns:v="urn:schemas-microsoft-com:vml" xmlns:wp14="http://schemas.microsoft.com/office/word/2010/wordprocessingDrawing" xmlns:wp="http://schemas.openxmlformats.org/drawingml/2006/wordprocessingDrawing" xmlns:w10="urn:schemas-microsoft-com:office:word" xmlns:w="http://schemas.openxmlformats.org/wordprocessingml/2006/main" xmlns:w14="http://schemas.microsoft.com/office/word/2010/wordml" xmlns:w15="http://schemas.microsoft.com/office/word/2012/wordml" xmlns:w16cid="http://schemas.microsoft.com/office/word/2016/wordml/cid" xmlns:w16se="http://schemas.microsoft.com/office/word/2015/wordml/symex" xmlns:wpg="http://schemas.microsoft.com/office/word/2010/wordprocessingGroup" xmlns:wpi="http://schemas.microsoft.com/office/word/2010/wordprocessingInk" xmlns:wne="http://schemas.microsoft.com/office/word/2006/wordml" xmlns:wps="http://schemas.microsoft.com/office/word/2010/wordprocessingShape" mc:Ignorable="w14 w15 w16se w16cid wp14">
   <w:p>
     <w:pPr>
       <w:pStyle w:val="Kopfzeile"/>
@@ -1152,7 +1144,7 @@
 </file>
 
 <file path=word/header3.xml><?xml version="1.0" encoding="utf-8"?>
-<w:hdr xmlns:wpc="http://schemas.microsoft.com/office/word/2010/wordprocessingCanvas" xmlns:mc="http://schemas.openxmlformats.org/markup-compatibility/2006" xmlns:o="urn:schemas-microsoft-com:office:office" xmlns:r="http://schemas.openxmlformats.org/officeDocument/2006/relationships" xmlns:m="http://schemas.openxmlformats.org/officeDocument/2006/math" xmlns:v="urn:schemas-microsoft-com:vml" xmlns:wp14="http://schemas.microsoft.com/office/word/2010/wordprocessingDrawing" xmlns:wp="http://schemas.openxmlformats.org/drawingml/2006/wordprocessingDrawing" xmlns:w10="urn:schemas-microsoft-com:office:word" xmlns:w="http://schemas.openxmlformats.org/wordprocessingml/2006/main" xmlns:w14="http://schemas.microsoft.com/office/word/2010/wordml" xmlns:w15="http://schemas.microsoft.com/office/word/2012/wordml" xmlns:wpg="http://schemas.microsoft.com/office/word/2010/wordprocessingGroup" xmlns:wpi="http://schemas.microsoft.com/office/word/2010/wordprocessingInk" xmlns:wne="http://schemas.microsoft.com/office/word/2006/wordml" xmlns:wps="http://schemas.microsoft.com/office/word/2010/wordprocessingShape" mc:Ignorable="w14 w15 wp14">
+<w:hdr xmlns:wpc="http://schemas.microsoft.com/office/word/2010/wordprocessingCanvas" xmlns:cx="http://schemas.microsoft.com/office/drawing/2014/chartex" xmlns:cx1="http://schemas.microsoft.com/office/drawing/2015/9/8/chartex" xmlns:cx2="http://schemas.microsoft.com/office/drawing/2015/10/21/chartex" xmlns:cx3="http://schemas.microsoft.com/office/drawing/2016/5/9/chartex" xmlns:cx4="http://schemas.microsoft.com/office/drawing/2016/5/10/chartex" xmlns:cx5="http://schemas.microsoft.com/office/drawing/2016/5/11/chartex" xmlns:cx6="http://schemas.microsoft.com/office/drawing/2016/5/12/chartex" xmlns:cx7="http://schemas.microsoft.com/office/drawing/2016/5/13/chartex" xmlns:cx8="http://schemas.microsoft.com/office/drawing/2016/5/14/chartex" xmlns:mc="http://schemas.openxmlformats.org/markup-compatibility/2006" xmlns:aink="http://schemas.microsoft.com/office/drawing/2016/ink" xmlns:am3d="http://schemas.microsoft.com/office/drawing/2017/model3d" xmlns:o="urn:schemas-microsoft-com:office:office" xmlns:r="http://schemas.openxmlformats.org/officeDocument/2006/relationships" xmlns:m="http://schemas.openxmlformats.org/officeDocument/2006/math" xmlns:v="urn:schemas-microsoft-com:vml" xmlns:wp14="http://schemas.microsoft.com/office/word/2010/wordprocessingDrawing" xmlns:wp="http://schemas.openxmlformats.org/drawingml/2006/wordprocessingDrawing" xmlns:w10="urn:schemas-microsoft-com:office:word" xmlns:w="http://schemas.openxmlformats.org/wordprocessingml/2006/main" xmlns:w14="http://schemas.microsoft.com/office/word/2010/wordml" xmlns:w15="http://schemas.microsoft.com/office/word/2012/wordml" xmlns:w16cid="http://schemas.microsoft.com/office/word/2016/wordml/cid" xmlns:w16se="http://schemas.microsoft.com/office/word/2015/wordml/symex" xmlns:wpg="http://schemas.microsoft.com/office/word/2010/wordprocessingGroup" xmlns:wpi="http://schemas.microsoft.com/office/word/2010/wordprocessingInk" xmlns:wne="http://schemas.microsoft.com/office/word/2006/wordml" xmlns:wps="http://schemas.microsoft.com/office/word/2010/wordprocessingShape" mc:Ignorable="w14 w15 w16se w16cid wp14">
   <w:p>
     <w:pPr>
       <w:pStyle w:val="Kopfzeile"/>
@@ -1162,7 +1154,7 @@
 </file>
 
 <file path=word/styles.xml><?xml version="1.0" encoding="utf-8"?>
-<w:styles xmlns:mc="http://schemas.openxmlformats.org/markup-compatibility/2006" xmlns:r="http://schemas.openxmlformats.org/officeDocument/2006/relationships" xmlns:w="http://schemas.openxmlformats.org/wordprocessingml/2006/main" xmlns:w14="http://schemas.microsoft.com/office/word/2010/wordml" xmlns:w15="http://schemas.microsoft.com/office/word/2012/wordml" mc:Ignorable="w14 w15">
+<w:styles xmlns:mc="http://schemas.openxmlformats.org/markup-compatibility/2006" xmlns:r="http://schemas.openxmlformats.org/officeDocument/2006/relationships" xmlns:w="http://schemas.openxmlformats.org/wordprocessingml/2006/main" xmlns:w14="http://schemas.microsoft.com/office/word/2010/wordml" xmlns:w15="http://schemas.microsoft.com/office/word/2012/wordml" xmlns:w16cid="http://schemas.microsoft.com/office/word/2016/wordml/cid" xmlns:w16se="http://schemas.microsoft.com/office/word/2015/wordml/symex" mc:Ignorable="w14 w15 w16se w16cid">
   <w:docDefaults>
     <w:rPrDefault>
       <w:rPr>
@@ -1178,7 +1170,7 @@
       </w:pPr>
     </w:pPrDefault>
   </w:docDefaults>
-  <w:latentStyles w:defLockedState="0" w:defUIPriority="99" w:defSemiHidden="0" w:defUnhideWhenUsed="0" w:defQFormat="0" w:count="371">
+  <w:latentStyles w:defLockedState="0" w:defUIPriority="99" w:defSemiHidden="0" w:defUnhideWhenUsed="0" w:defQFormat="0" w:count="376">
     <w:lsdException w:name="Normal" w:uiPriority="0"/>
     <w:lsdException w:name="heading 1" w:uiPriority="9"/>
     <w:lsdException w:name="heading 2" w:semiHidden="1" w:uiPriority="9" w:unhideWhenUsed="1"/>
@@ -1284,7 +1276,6 @@
     <w:lsdException w:name="HTML Sample" w:semiHidden="1" w:unhideWhenUsed="1"/>
     <w:lsdException w:name="HTML Typewriter" w:semiHidden="1" w:unhideWhenUsed="1"/>
     <w:lsdException w:name="HTML Variable" w:semiHidden="1" w:unhideWhenUsed="1"/>
-    <w:lsdException w:name="Normal Table" w:semiHidden="1" w:unhideWhenUsed="1"/>
     <w:lsdException w:name="annotation subject" w:semiHidden="1" w:unhideWhenUsed="1"/>
     <w:lsdException w:name="No List" w:semiHidden="1" w:unhideWhenUsed="1"/>
     <w:lsdException w:name="Outline List 1" w:semiHidden="1" w:unhideWhenUsed="1"/>
@@ -1327,11 +1318,8 @@
     <w:lsdException w:name="Table Contemporary" w:semiHidden="1" w:unhideWhenUsed="1"/>
     <w:lsdException w:name="Table Elegant" w:semiHidden="1" w:unhideWhenUsed="1"/>
     <w:lsdException w:name="Table Professional" w:semiHidden="1" w:unhideWhenUsed="1"/>
-    <w:lsdException w:name="Table Subtle 1" w:semiHidden="1" w:unhideWhenUsed="1"/>
     <w:lsdException w:name="Table Subtle 2" w:semiHidden="1" w:unhideWhenUsed="1"/>
     <w:lsdException w:name="Table Web 1" w:semiHidden="1" w:unhideWhenUsed="1"/>
-    <w:lsdException w:name="Table Web 2" w:semiHidden="1" w:unhideWhenUsed="1"/>
-    <w:lsdException w:name="Table Web 3" w:semiHidden="1" w:unhideWhenUsed="1"/>
     <w:lsdException w:name="Balloon Text" w:semiHidden="1" w:unhideWhenUsed="1"/>
     <w:lsdException w:name="Table Grid" w:uiPriority="39"/>
     <w:lsdException w:name="Table Theme" w:semiHidden="1" w:unhideWhenUsed="1"/>
@@ -1550,6 +1538,11 @@
     <w:lsdException w:name="List Table 5 Dark Accent 6" w:uiPriority="50"/>
     <w:lsdException w:name="List Table 6 Colorful Accent 6" w:uiPriority="51"/>
     <w:lsdException w:name="List Table 7 Colorful Accent 6" w:uiPriority="52"/>
+    <w:lsdException w:name="Mention" w:semiHidden="1" w:unhideWhenUsed="1"/>
+    <w:lsdException w:name="Smart Hyperlink" w:semiHidden="1" w:unhideWhenUsed="1"/>
+    <w:lsdException w:name="Hashtag" w:semiHidden="1" w:unhideWhenUsed="1"/>
+    <w:lsdException w:name="Unresolved Mention" w:semiHidden="1" w:unhideWhenUsed="1"/>
+    <w:lsdException w:name="Smart Link" w:semiHidden="1" w:unhideWhenUsed="1"/>
   </w:latentStyles>
   <w:style w:type="paragraph" w:default="1" w:styleId="Standard">
     <w:name w:val="Normal"/>
@@ -2472,8 +2465,8 @@
       <w:szCs w:val="18"/>
     </w:rPr>
   </w:style>
-  <w:style w:type="character" w:customStyle="1" w:styleId="UnresolvedMention">
-    <w:name w:val="Unresolved Mention"/>
+  <w:style w:type="character" w:customStyle="1" w:styleId="NichtaufgelsteErwhnung1">
+    <w:name w:val="Nicht aufgelöste Erwähnung1"/>
     <w:basedOn w:val="Absatz-Standardschriftart"/>
     <w:uiPriority w:val="99"/>
     <w:semiHidden/>
@@ -2745,12 +2738,6 @@
 </file>
 
 <file path=customXml/item1.xml><?xml version="1.0" encoding="utf-8"?>
-<p:properties xmlns:p="http://schemas.microsoft.com/office/2006/metadata/properties" xmlns:xsi="http://www.w3.org/2001/XMLSchema-instance" xmlns:pc="http://schemas.microsoft.com/office/infopath/2007/PartnerControls">
-  <documentManagement/>
-</p:properties>
-</file>
-
-<file path=customXml/item2.xml><?xml version="1.0" encoding="utf-8"?>
 <ct:contentTypeSchema xmlns:ct="http://schemas.microsoft.com/office/2006/metadata/contentType" xmlns:ma="http://schemas.microsoft.com/office/2006/metadata/properties/metaAttributes" ct:_="" ma:_="" ma:contentTypeName="Dokument" ma:contentTypeID="0x010100B13A3B449A80334CBC515E34294BDD84" ma:contentTypeVersion="12" ma:contentTypeDescription="Ein neues Dokument erstellen." ma:contentTypeScope="" ma:versionID="e01d171e10e7a54212396cbfbb4d0b65">
   <xsd:schema xmlns:xsd="http://www.w3.org/2001/XMLSchema" xmlns:xs="http://www.w3.org/2001/XMLSchema" xmlns:p="http://schemas.microsoft.com/office/2006/metadata/properties" xmlns:ns2="cf5a923b-7d92-463b-b738-5b6339937282" xmlns:ns3="5692d846-a7a7-45dc-a342-2033a6bca6ad" targetNamespace="http://schemas.microsoft.com/office/2006/metadata/properties" ma:root="true" ma:fieldsID="e06d4061646e9fcac14ee7e77291bb19" ns2:_="" ns3:_="">
     <xsd:import namespace="cf5a923b-7d92-463b-b738-5b6339937282"/>
@@ -2967,6 +2954,12 @@
 </ct:contentTypeSchema>
 </file>
 
+<file path=customXml/item2.xml><?xml version="1.0" encoding="utf-8"?>
+<p:properties xmlns:p="http://schemas.microsoft.com/office/2006/metadata/properties" xmlns:xsi="http://www.w3.org/2001/XMLSchema-instance" xmlns:pc="http://schemas.microsoft.com/office/infopath/2007/PartnerControls">
+  <documentManagement/>
+</p:properties>
+</file>
+
 <file path=customXml/item3.xml><?xml version="1.0" encoding="utf-8"?>
 <?mso-contentType ?>
 <FormTemplates xmlns="http://schemas.microsoft.com/sharepoint/v3/contenttype/forms">
@@ -2981,15 +2974,6 @@
 </file>
 
 <file path=customXml/itemProps1.xml><?xml version="1.0" encoding="utf-8"?>
-<ds:datastoreItem xmlns:ds="http://schemas.openxmlformats.org/officeDocument/2006/customXml" ds:itemID="{6CD0B03C-7ED6-4E35-954F-FDF823714E85}">
-  <ds:schemaRefs>
-    <ds:schemaRef ds:uri="http://schemas.microsoft.com/office/2006/metadata/properties"/>
-    <ds:schemaRef ds:uri="http://schemas.microsoft.com/office/infopath/2007/PartnerControls"/>
-  </ds:schemaRefs>
-</ds:datastoreItem>
-</file>
-
-<file path=customXml/itemProps2.xml><?xml version="1.0" encoding="utf-8"?>
 <ds:datastoreItem xmlns:ds="http://schemas.openxmlformats.org/officeDocument/2006/customXml" ds:itemID="{645DC06E-6516-4AF3-BE4A-28DEF8C55537}">
   <ds:schemaRefs>
     <ds:schemaRef ds:uri="http://schemas.microsoft.com/office/2006/metadata/contentType"/>
@@ -3008,6 +2992,15 @@
 </ds:datastoreItem>
 </file>
 
+<file path=customXml/itemProps2.xml><?xml version="1.0" encoding="utf-8"?>
+<ds:datastoreItem xmlns:ds="http://schemas.openxmlformats.org/officeDocument/2006/customXml" ds:itemID="{6CD0B03C-7ED6-4E35-954F-FDF823714E85}">
+  <ds:schemaRefs>
+    <ds:schemaRef ds:uri="http://schemas.microsoft.com/office/2006/metadata/properties"/>
+    <ds:schemaRef ds:uri="http://schemas.microsoft.com/office/infopath/2007/PartnerControls"/>
+  </ds:schemaRefs>
+</ds:datastoreItem>
+</file>
+
 <file path=customXml/itemProps3.xml><?xml version="1.0" encoding="utf-8"?>
 <ds:datastoreItem xmlns:ds="http://schemas.openxmlformats.org/officeDocument/2006/customXml" ds:itemID="{53DC3F22-BF29-41BA-B948-CFECC11D4273}">
   <ds:schemaRefs>
@@ -3017,7 +3010,7 @@
 </file>
 
 <file path=customXml/itemProps4.xml><?xml version="1.0" encoding="utf-8"?>
-<ds:datastoreItem xmlns:ds="http://schemas.openxmlformats.org/officeDocument/2006/customXml" ds:itemID="{C7F2AC8B-06C8-492F-A4DD-73A68EF1980E}">
+<ds:datastoreItem xmlns:ds="http://schemas.openxmlformats.org/officeDocument/2006/customXml" ds:itemID="{1E233BF9-FEE7-4BBA-9EA3-1B6F32B736A8}">
   <ds:schemaRefs>
     <ds:schemaRef ds:uri="http://schemas.openxmlformats.org/officeDocument/2006/bibliography"/>
   </ds:schemaRefs>

</xml_diff>